<commit_message>
First functioning solution, mainly beatified.
</commit_message>
<xml_diff>
--- a/zz QR Code Test Vorlage - Automatisiert.docx
+++ b/zz QR Code Test Vorlage - Automatisiert.docx
@@ -320,15 +320,9 @@
     </w:p>
     <w:p>
       <w:pPr>
-        <w:spacing w:after="0" w:line="240" w:lineRule="auto"/>
-        <w:rPr>
-          <w:bCs/>
-          <w:lang w:val="de-CH"/>
-        </w:rPr>
-      </w:pPr>
-    </w:p>
-    <w:p>
-      <w:pPr>
+        <w:pBdr>
+          <w:bottom w:val="single" w:sz="6" w:space="1" w:color="auto"/>
+        </w:pBdr>
         <w:spacing w:after="0" w:line="240" w:lineRule="auto"/>
         <w:jc w:val="center"/>
         <w:rPr>
@@ -357,6 +351,7 @@
       <w:tblPr>
         <w:tblStyle w:val="TableGrid"/>
         <w:tblW w:w="0" w:type="auto"/>
+        <w:jc w:val="center"/>
         <w:tblBorders>
           <w:top w:val="single" w:sz="4" w:space="0" w:color="FFFFFF" w:themeColor="background1"/>
           <w:left w:val="single" w:sz="4" w:space="0" w:color="FFFFFF" w:themeColor="background1"/>
@@ -375,6 +370,7 @@
       <w:tr>
         <w:trPr>
           <w:trHeight w:val="2589"/>
+          <w:jc w:val="center"/>
         </w:trPr>
         <w:tc>
           <w:tcPr>
@@ -927,6 +923,7 @@
       <w:tr>
         <w:trPr>
           <w:trHeight w:val="840"/>
+          <w:jc w:val="center"/>
         </w:trPr>
         <w:tc>
           <w:tcPr>

</xml_diff>